<commit_message>
finished comments and protocoll
</commit_message>
<xml_diff>
--- a/doc/nonogramm.docx
+++ b/doc/nonogramm.docx
@@ -101,9 +101,6 @@
                 </w:rPr>
                 <w:alias w:val="Titel"/>
                 <w:id w:val="15524250"/>
-                <w:placeholder>
-                  <w:docPart w:val="11DF43B484AC4ABC9D8DD622646CA42D"/>
-                </w:placeholder>
                 <w:dataBinding w:prefixMappings="xmlns:ns0='http://schemas.openxmlformats.org/package/2006/metadata/core-properties' xmlns:ns1='http://purl.org/dc/elements/1.1/'" w:xpath="/ns0:coreProperties[1]/ns1:title[1]" w:storeItemID="{6C3C8BC8-F283-45AE-878A-BAB7291924A1}"/>
                 <w:text/>
               </w:sdtPr>
@@ -192,9 +189,6 @@
                 </w:rPr>
                 <w:alias w:val="Untertitel"/>
                 <w:id w:val="15524255"/>
-                <w:placeholder>
-                  <w:docPart w:val="94A0626C2B854A7BBA628D4A9FF4AC03"/>
-                </w:placeholder>
                 <w:dataBinding w:prefixMappings="xmlns:ns0='http://schemas.openxmlformats.org/package/2006/metadata/core-properties' xmlns:ns1='http://purl.org/dc/elements/1.1/'" w:xpath="/ns0:coreProperties[1]/ns1:subject[1]" w:storeItemID="{6C3C8BC8-F283-45AE-878A-BAB7291924A1}"/>
                 <w:text/>
               </w:sdtPr>
@@ -484,7 +478,7 @@
           <w:r>
             <w:fldChar w:fldCharType="separate"/>
           </w:r>
-          <w:hyperlink w:anchor="_Toc411436332" w:history="1">
+          <w:hyperlink w:anchor="_Toc411443947" w:history="1">
             <w:r>
               <w:rPr>
                 <w:rStyle w:val="Hyperlink"/>
@@ -511,7 +505,7 @@
                 <w:noProof/>
                 <w:webHidden/>
               </w:rPr>
-              <w:instrText xml:space="preserve"> PAGEREF _Toc411436332 \h </w:instrText>
+              <w:instrText xml:space="preserve"> PAGEREF _Toc411443947 \h </w:instrText>
             </w:r>
             <w:r>
               <w:rPr>
@@ -554,7 +548,7 @@
               <w:lang w:eastAsia="de-AT"/>
             </w:rPr>
           </w:pPr>
-          <w:hyperlink w:anchor="_Toc411436333" w:history="1">
+          <w:hyperlink w:anchor="_Toc411443948" w:history="1">
             <w:r>
               <w:rPr>
                 <w:rStyle w:val="Hyperlink"/>
@@ -581,7 +575,7 @@
                 <w:noProof/>
                 <w:webHidden/>
               </w:rPr>
-              <w:instrText xml:space="preserve"> PAGEREF _Toc411436333 \h </w:instrText>
+              <w:instrText xml:space="preserve"> PAGEREF _Toc411443948 \h </w:instrText>
             </w:r>
             <w:r>
               <w:rPr>
@@ -624,7 +618,7 @@
               <w:lang w:eastAsia="de-AT"/>
             </w:rPr>
           </w:pPr>
-          <w:hyperlink w:anchor="_Toc411436334" w:history="1">
+          <w:hyperlink w:anchor="_Toc411443949" w:history="1">
             <w:r>
               <w:rPr>
                 <w:rStyle w:val="Hyperlink"/>
@@ -651,7 +645,7 @@
                 <w:noProof/>
                 <w:webHidden/>
               </w:rPr>
-              <w:instrText xml:space="preserve"> PAGEREF _Toc411436334 \h </w:instrText>
+              <w:instrText xml:space="preserve"> PAGEREF _Toc411443949 \h </w:instrText>
             </w:r>
             <w:r>
               <w:rPr>
@@ -694,7 +688,7 @@
               <w:lang w:eastAsia="de-AT"/>
             </w:rPr>
           </w:pPr>
-          <w:hyperlink w:anchor="_Toc411436335" w:history="1">
+          <w:hyperlink w:anchor="_Toc411443950" w:history="1">
             <w:r>
               <w:rPr>
                 <w:rStyle w:val="Hyperlink"/>
@@ -721,7 +715,7 @@
                 <w:noProof/>
                 <w:webHidden/>
               </w:rPr>
-              <w:instrText xml:space="preserve"> PAGEREF _Toc411436335 \h </w:instrText>
+              <w:instrText xml:space="preserve"> PAGEREF _Toc411443950 \h </w:instrText>
             </w:r>
             <w:r>
               <w:rPr>
@@ -764,7 +758,7 @@
               <w:lang w:eastAsia="de-AT"/>
             </w:rPr>
           </w:pPr>
-          <w:hyperlink w:anchor="_Toc411436336" w:history="1">
+          <w:hyperlink w:anchor="_Toc411443951" w:history="1">
             <w:r>
               <w:rPr>
                 <w:rStyle w:val="Hyperlink"/>
@@ -791,7 +785,77 @@
                 <w:noProof/>
                 <w:webHidden/>
               </w:rPr>
-              <w:instrText xml:space="preserve"> PAGEREF _Toc411436336 \h </w:instrText>
+              <w:instrText xml:space="preserve"> PAGEREF _Toc411443951 \h </w:instrText>
+            </w:r>
+            <w:r>
+              <w:rPr>
+                <w:noProof/>
+                <w:webHidden/>
+              </w:rPr>
+            </w:r>
+            <w:r>
+              <w:rPr>
+                <w:noProof/>
+                <w:webHidden/>
+              </w:rPr>
+              <w:fldChar w:fldCharType="separate"/>
+            </w:r>
+            <w:r>
+              <w:rPr>
+                <w:noProof/>
+                <w:webHidden/>
+              </w:rPr>
+              <w:t>4</w:t>
+            </w:r>
+            <w:r>
+              <w:rPr>
+                <w:noProof/>
+                <w:webHidden/>
+              </w:rPr>
+              <w:fldChar w:fldCharType="end"/>
+            </w:r>
+          </w:hyperlink>
+        </w:p>
+        <w:p>
+          <w:pPr>
+            <w:pStyle w:val="Verzeichnis2"/>
+            <w:tabs>
+              <w:tab w:val="right" w:leader="dot" w:pos="9060"/>
+            </w:tabs>
+            <w:rPr>
+              <w:rFonts w:eastAsiaTheme="minorEastAsia"/>
+              <w:noProof/>
+              <w:lang w:eastAsia="de-AT"/>
+            </w:rPr>
+          </w:pPr>
+          <w:hyperlink w:anchor="_Toc411443952" w:history="1">
+            <w:r>
+              <w:rPr>
+                <w:rStyle w:val="Hyperlink"/>
+                <w:noProof/>
+              </w:rPr>
+              <w:t>Sphinx Dokumentation</w:t>
+            </w:r>
+            <w:r>
+              <w:rPr>
+                <w:noProof/>
+                <w:webHidden/>
+              </w:rPr>
+              <w:tab/>
+            </w:r>
+            <w:r>
+              <w:rPr>
+                <w:noProof/>
+                <w:webHidden/>
+              </w:rPr>
+              <w:fldChar w:fldCharType="begin"/>
+            </w:r>
+            <w:r>
+              <w:rPr>
+                <w:noProof/>
+                <w:webHidden/>
+              </w:rPr>
+              <w:instrText xml:space="preserve"> PAGEREF _Toc411443952 \h </w:instrText>
             </w:r>
             <w:r>
               <w:rPr>
@@ -834,7 +898,7 @@
               <w:lang w:eastAsia="de-AT"/>
             </w:rPr>
           </w:pPr>
-          <w:hyperlink w:anchor="_Toc411436337" w:history="1">
+          <w:hyperlink w:anchor="_Toc411443953" w:history="1">
             <w:r>
               <w:rPr>
                 <w:rStyle w:val="Hyperlink"/>
@@ -861,7 +925,7 @@
                 <w:noProof/>
                 <w:webHidden/>
               </w:rPr>
-              <w:instrText xml:space="preserve"> PAGEREF _Toc411436337 \h </w:instrText>
+              <w:instrText xml:space="preserve"> PAGEREF _Toc411443953 \h </w:instrText>
             </w:r>
             <w:r>
               <w:rPr>
@@ -881,7 +945,7 @@
                 <w:noProof/>
                 <w:webHidden/>
               </w:rPr>
-              <w:t>4</w:t>
+              <w:t>5</w:t>
             </w:r>
             <w:r>
               <w:rPr>
@@ -904,7 +968,7 @@
               <w:lang w:eastAsia="de-AT"/>
             </w:rPr>
           </w:pPr>
-          <w:hyperlink w:anchor="_Toc411436338" w:history="1">
+          <w:hyperlink w:anchor="_Toc411443954" w:history="1">
             <w:r>
               <w:rPr>
                 <w:rStyle w:val="Hyperlink"/>
@@ -912,6 +976,8 @@
               </w:rPr>
               <w:t>Probleme</w:t>
             </w:r>
+            <w:bookmarkStart w:id="0" w:name="_GoBack"/>
+            <w:bookmarkEnd w:id="0"/>
             <w:r>
               <w:rPr>
                 <w:noProof/>
@@ -931,7 +997,7 @@
                 <w:noProof/>
                 <w:webHidden/>
               </w:rPr>
-              <w:instrText xml:space="preserve"> PAGEREF _Toc411436338 \h </w:instrText>
+              <w:instrText xml:space="preserve"> PAGEREF _Toc411443954 \h </w:instrText>
             </w:r>
             <w:r>
               <w:rPr>
@@ -974,7 +1040,7 @@
               <w:lang w:eastAsia="de-AT"/>
             </w:rPr>
           </w:pPr>
-          <w:hyperlink w:anchor="_Toc411436339" w:history="1">
+          <w:hyperlink w:anchor="_Toc411443955" w:history="1">
             <w:r>
               <w:rPr>
                 <w:rStyle w:val="Hyperlink"/>
@@ -1001,7 +1067,7 @@
                 <w:noProof/>
                 <w:webHidden/>
               </w:rPr>
-              <w:instrText xml:space="preserve"> PAGEREF _Toc411436339 \h </w:instrText>
+              <w:instrText xml:space="preserve"> PAGEREF _Toc411443955 \h </w:instrText>
             </w:r>
             <w:r>
               <w:rPr>
@@ -1044,7 +1110,7 @@
               <w:lang w:eastAsia="de-AT"/>
             </w:rPr>
           </w:pPr>
-          <w:hyperlink w:anchor="_Toc411436340" w:history="1">
+          <w:hyperlink w:anchor="_Toc411443956" w:history="1">
             <w:r>
               <w:rPr>
                 <w:rStyle w:val="Hyperlink"/>
@@ -1071,7 +1137,7 @@
                 <w:noProof/>
                 <w:webHidden/>
               </w:rPr>
-              <w:instrText xml:space="preserve"> PAGEREF _Toc411436340 \h </w:instrText>
+              <w:instrText xml:space="preserve"> PAGEREF _Toc411443956 \h </w:instrText>
             </w:r>
             <w:r>
               <w:rPr>
@@ -1091,7 +1157,7 @@
                 <w:noProof/>
                 <w:webHidden/>
               </w:rPr>
-              <w:t>5</w:t>
+              <w:t>6</w:t>
             </w:r>
             <w:r>
               <w:rPr>
@@ -1114,7 +1180,7 @@
               <w:lang w:eastAsia="de-AT"/>
             </w:rPr>
           </w:pPr>
-          <w:hyperlink w:anchor="_Toc411436341" w:history="1">
+          <w:hyperlink w:anchor="_Toc411443957" w:history="1">
             <w:r>
               <w:rPr>
                 <w:rStyle w:val="Hyperlink"/>
@@ -1141,7 +1207,7 @@
                 <w:noProof/>
                 <w:webHidden/>
               </w:rPr>
-              <w:instrText xml:space="preserve"> PAGEREF _Toc411436341 \h </w:instrText>
+              <w:instrText xml:space="preserve"> PAGEREF _Toc411443957 \h </w:instrText>
             </w:r>
             <w:r>
               <w:rPr>
@@ -1161,7 +1227,7 @@
                 <w:noProof/>
                 <w:webHidden/>
               </w:rPr>
-              <w:t>7</w:t>
+              <w:t>8</w:t>
             </w:r>
             <w:r>
               <w:rPr>
@@ -1184,7 +1250,7 @@
               <w:lang w:eastAsia="de-AT"/>
             </w:rPr>
           </w:pPr>
-          <w:hyperlink w:anchor="_Toc411436342" w:history="1">
+          <w:hyperlink w:anchor="_Toc411443958" w:history="1">
             <w:r>
               <w:rPr>
                 <w:rStyle w:val="Hyperlink"/>
@@ -1211,7 +1277,7 @@
                 <w:noProof/>
                 <w:webHidden/>
               </w:rPr>
-              <w:instrText xml:space="preserve"> PAGEREF _Toc411436342 \h </w:instrText>
+              <w:instrText xml:space="preserve"> PAGEREF _Toc411443958 \h </w:instrText>
             </w:r>
             <w:r>
               <w:rPr>
@@ -1231,7 +1297,7 @@
                 <w:noProof/>
                 <w:webHidden/>
               </w:rPr>
-              <w:t>7</w:t>
+              <w:t>8</w:t>
             </w:r>
             <w:r>
               <w:rPr>
@@ -1254,7 +1320,7 @@
               <w:lang w:eastAsia="de-AT"/>
             </w:rPr>
           </w:pPr>
-          <w:hyperlink w:anchor="_Toc411436343" w:history="1">
+          <w:hyperlink w:anchor="_Toc411443959" w:history="1">
             <w:r>
               <w:rPr>
                 <w:rStyle w:val="Hyperlink"/>
@@ -1281,7 +1347,7 @@
                 <w:noProof/>
                 <w:webHidden/>
               </w:rPr>
-              <w:instrText xml:space="preserve"> PAGEREF _Toc411436343 \h </w:instrText>
+              <w:instrText xml:space="preserve"> PAGEREF _Toc411443959 \h </w:instrText>
             </w:r>
             <w:r>
               <w:rPr>
@@ -1301,7 +1367,7 @@
                 <w:noProof/>
                 <w:webHidden/>
               </w:rPr>
-              <w:t>7</w:t>
+              <w:t>8</w:t>
             </w:r>
             <w:r>
               <w:rPr>
@@ -1322,8 +1388,6 @@
             <w:fldChar w:fldCharType="end"/>
           </w:r>
         </w:p>
-        <w:bookmarkStart w:id="0" w:name="_GoBack" w:displacedByCustomXml="next"/>
-        <w:bookmarkEnd w:id="0" w:displacedByCustomXml="next"/>
       </w:sdtContent>
     </w:sdt>
     <w:p>
@@ -1336,7 +1400,7 @@
         <w:pStyle w:val="berschrift1"/>
         <w:pageBreakBefore/>
       </w:pPr>
-      <w:bookmarkStart w:id="1" w:name="_Toc411436332"/>
+      <w:bookmarkStart w:id="1" w:name="_Toc411443947"/>
       <w:r>
         <w:lastRenderedPageBreak/>
         <w:t>Aufgabenstellung</w:t>
@@ -1656,7 +1720,7 @@
       <w:pPr>
         <w:pStyle w:val="berschrift1"/>
       </w:pPr>
-      <w:bookmarkStart w:id="2" w:name="_Toc411436333"/>
+      <w:bookmarkStart w:id="2" w:name="_Toc411443948"/>
       <w:r>
         <w:lastRenderedPageBreak/>
         <w:t>Zeitaufzeichnung</w:t>
@@ -1831,6 +1895,7 @@
         <w:tc>
           <w:tcPr>
             <w:tcW w:w="1225" w:type="dxa"/>
+            <w:vAlign w:val="center"/>
           </w:tcPr>
           <w:p>
             <w:pPr>
@@ -1844,6 +1909,7 @@
         <w:tc>
           <w:tcPr>
             <w:tcW w:w="1346" w:type="dxa"/>
+            <w:vAlign w:val="center"/>
           </w:tcPr>
           <w:p>
             <w:pPr>
@@ -1857,6 +1923,7 @@
         <w:tc>
           <w:tcPr>
             <w:tcW w:w="2303" w:type="dxa"/>
+            <w:vAlign w:val="center"/>
           </w:tcPr>
           <w:p>
             <w:r>
@@ -2316,7 +2383,7 @@
         <w:pStyle w:val="berschrift1"/>
         <w:pageBreakBefore/>
       </w:pPr>
-      <w:bookmarkStart w:id="3" w:name="_Toc411436334"/>
+      <w:bookmarkStart w:id="3" w:name="_Toc411443949"/>
       <w:r>
         <w:lastRenderedPageBreak/>
         <w:t>Allgemein</w:t>
@@ -2357,7 +2424,7 @@
       <w:pPr>
         <w:pStyle w:val="berschrift2"/>
       </w:pPr>
-      <w:bookmarkStart w:id="4" w:name="_Toc411436335"/>
+      <w:bookmarkStart w:id="4" w:name="_Toc411443950"/>
       <w:r>
         <w:t>Wie startet man das Spiel</w:t>
       </w:r>
@@ -2376,7 +2443,7 @@
       <w:pPr>
         <w:pStyle w:val="berschrift2"/>
       </w:pPr>
-      <w:bookmarkStart w:id="5" w:name="_Toc411436336"/>
+      <w:bookmarkStart w:id="5" w:name="_Toc411443951"/>
       <w:r>
         <w:t>Verwendete Versionen</w:t>
       </w:r>
@@ -2403,13 +2470,185 @@
     </w:p>
     <w:p>
       <w:pPr>
+        <w:pStyle w:val="berschrift2"/>
+      </w:pPr>
+      <w:bookmarkStart w:id="6" w:name="_Toc411443952"/>
+      <w:r>
+        <w:t>Sphinx Dokumentation</w:t>
+      </w:r>
+      <w:bookmarkEnd w:id="6"/>
+    </w:p>
+    <w:p>
+      <w:r>
+        <w:rPr>
+          <w:i/>
+        </w:rPr>
+        <w:t xml:space="preserve">Sphinx im </w:t>
+      </w:r>
+      <w:proofErr w:type="spellStart"/>
+      <w:r>
+        <w:rPr>
+          <w:i/>
+        </w:rPr>
+        <w:t>Pluginmanager</w:t>
+      </w:r>
+      <w:proofErr w:type="spellEnd"/>
+      <w:r>
+        <w:rPr>
+          <w:i/>
+        </w:rPr>
+        <w:t xml:space="preserve"> installieren: </w:t>
+      </w:r>
+      <w:r>
+        <w:t>Unter File -&gt; Settings -&gt; Project Interpreter -&gt; + -&gt; Sphinx</w:t>
+      </w:r>
+    </w:p>
+    <w:p>
+      <w:r>
+        <w:rPr>
+          <w:i/>
+        </w:rPr>
+        <w:t>Sphinx einrichten:</w:t>
+      </w:r>
+      <w:r>
+        <w:t xml:space="preserve"> Unter Tools -&gt; Sphinx </w:t>
+      </w:r>
+      <w:proofErr w:type="spellStart"/>
+      <w:r>
+        <w:t>quickstart</w:t>
+      </w:r>
+      <w:proofErr w:type="spellEnd"/>
+      <w:r>
+        <w:t xml:space="preserve"> ausführen. </w:t>
+      </w:r>
+    </w:p>
+    <w:p>
+      <w:r>
+        <w:rPr>
+          <w:i/>
+        </w:rPr>
+        <w:t>Sphinx in das Projekt integrieren:</w:t>
+      </w:r>
+      <w:r>
+        <w:t xml:space="preserve"> Unter „Edit </w:t>
+      </w:r>
+      <w:proofErr w:type="spellStart"/>
+      <w:r>
+        <w:t>Confiurations</w:t>
+      </w:r>
+      <w:proofErr w:type="spellEnd"/>
+      <w:r>
+        <w:t xml:space="preserve">“ (rechts oben oder unter Run) auf das + klicken. In der Dropdown Liste </w:t>
+      </w:r>
+      <w:proofErr w:type="spellStart"/>
+      <w:r>
+        <w:t>python</w:t>
+      </w:r>
+      <w:proofErr w:type="spellEnd"/>
+      <w:r>
+        <w:t xml:space="preserve"> </w:t>
+      </w:r>
+      <w:proofErr w:type="spellStart"/>
+      <w:r>
+        <w:t>docs</w:t>
+      </w:r>
+      <w:proofErr w:type="spellEnd"/>
+      <w:r>
+        <w:t xml:space="preserve"> – </w:t>
+      </w:r>
+      <w:proofErr w:type="spellStart"/>
+      <w:r>
+        <w:t>Sqhinx</w:t>
+      </w:r>
+      <w:proofErr w:type="spellEnd"/>
+      <w:r>
+        <w:t xml:space="preserve"> </w:t>
+      </w:r>
+      <w:proofErr w:type="spellStart"/>
+      <w:r>
+        <w:t>task</w:t>
+      </w:r>
+      <w:proofErr w:type="spellEnd"/>
+      <w:r>
+        <w:t xml:space="preserve"> auswählen. Beim Konfigurieren dieses Tools als Input den Ordner wo die </w:t>
+      </w:r>
+      <w:proofErr w:type="spellStart"/>
+      <w:r>
+        <w:t>index.rst</w:t>
+      </w:r>
+      <w:proofErr w:type="spellEnd"/>
+      <w:r>
+        <w:t xml:space="preserve"> Datei liegt wählen und als </w:t>
+      </w:r>
+      <w:proofErr w:type="spellStart"/>
+      <w:r>
+        <w:t>output</w:t>
+      </w:r>
+      <w:proofErr w:type="spellEnd"/>
+      <w:r>
+        <w:t xml:space="preserve"> ..</w:t>
+      </w:r>
+      <w:proofErr w:type="spellStart"/>
+      <w:r>
+        <w:t>project</w:t>
+      </w:r>
+      <w:proofErr w:type="spellEnd"/>
+      <w:r>
+        <w:t>/</w:t>
+      </w:r>
+      <w:proofErr w:type="spellStart"/>
+      <w:r>
+        <w:t>doc</w:t>
+      </w:r>
+      <w:proofErr w:type="spellEnd"/>
+      <w:r>
+        <w:t xml:space="preserve"> </w:t>
+      </w:r>
+      <w:proofErr w:type="spellStart"/>
+      <w:r>
+        <w:t>as</w:t>
+      </w:r>
+      <w:proofErr w:type="spellEnd"/>
+      <w:r>
+        <w:t xml:space="preserve"> HTML wählen und oben noch einen Namen einfügen. Wenn man nun ein Kommentar innerhalb einer Methode mit 3“ anlegt, dann werden automatisch die Parameter und der Return tag eingefügt, diese muss man noch mit Inhalt befüllen.</w:t>
+      </w:r>
+    </w:p>
+    <w:p>
+      <w:r>
+        <w:rPr>
+          <w:i/>
+        </w:rPr>
+        <w:t xml:space="preserve">Sphinx </w:t>
+      </w:r>
+      <w:proofErr w:type="spellStart"/>
+      <w:r>
+        <w:rPr>
+          <w:i/>
+        </w:rPr>
+        <w:t>doc</w:t>
+      </w:r>
+      <w:proofErr w:type="spellEnd"/>
+      <w:r>
+        <w:rPr>
+          <w:i/>
+        </w:rPr>
+        <w:t xml:space="preserve"> updaten:</w:t>
+      </w:r>
+      <w:r>
+        <w:t xml:space="preserve"> Im Projektfenster oben rechts durch das Drücken des grünen Pfeils.</w:t>
+      </w:r>
+    </w:p>
+    <w:p>
+      <w:pPr>
         <w:pStyle w:val="berschrift1"/>
-      </w:pPr>
-      <w:bookmarkStart w:id="6" w:name="_Toc411436337"/>
-      <w:r>
+        <w:pageBreakBefore/>
+      </w:pPr>
+      <w:bookmarkStart w:id="7" w:name="_Toc411443953"/>
+      <w:r>
+        <w:lastRenderedPageBreak/>
         <w:t>GUI</w:t>
       </w:r>
-      <w:bookmarkEnd w:id="6"/>
+      <w:bookmarkEnd w:id="7"/>
     </w:p>
     <w:p>
       <w:r>
@@ -2424,8 +2663,9 @@
       <w:r>
         <w:t>ände jedes einzelnen Spielfelds: Blau oder gelb.</w:t>
       </w:r>
-    </w:p>
-    <w:p>
+      <w:r>
+        <w:br/>
+      </w:r>
       <w:r>
         <w:t>Dies wurde grafisch folgendermaßen umgesetzt:</w:t>
       </w:r>
@@ -2438,8 +2678,8 @@
         </w:rPr>
         <w:drawing>
           <wp:inline distT="0" distB="0" distL="0" distR="0" wp14:anchorId="6750028D" wp14:editId="037ED942">
-            <wp:extent cx="5901070" cy="3930313"/>
-            <wp:effectExtent l="0" t="0" r="4445" b="0"/>
+            <wp:extent cx="5724525" cy="3812728"/>
+            <wp:effectExtent l="0" t="0" r="0" b="0"/>
             <wp:docPr id="1" name="Grafik 1"/>
             <wp:cNvGraphicFramePr>
               <a:graphicFrameLocks xmlns:a="http://schemas.openxmlformats.org/drawingml/2006/main" noChangeAspect="1"/>
@@ -2468,7 +2708,7 @@
                   <pic:spPr bwMode="auto">
                     <a:xfrm>
                       <a:off x="0" y="0"/>
-                      <a:ext cx="5901391" cy="3930527"/>
+                      <a:ext cx="5720541" cy="3810075"/>
                     </a:xfrm>
                     <a:prstGeom prst="rect">
                       <a:avLst/>
@@ -2487,71 +2727,75 @@
     </w:p>
     <w:p>
       <w:r>
+        <w:t xml:space="preserve">Die Hintergrundfarbe wurde grau gewählt, damit es mit dem lila Hilfespalten ruhiger wirkt. Um die Spielfläche jedoch dezent abzuheben wurde diese gelb gemacht. Man kann die Felder markieren, das markierte Feld wird blau dargestellt. </w:t>
+      </w:r>
+    </w:p>
+    <w:p>
+      <w:r>
+        <w:t>Des Weiteren wurden die Menüpunkte in die leere Ecke rechts oben gegeben um eine gute Übersicht zu schaffen.</w:t>
+      </w:r>
+    </w:p>
+    <w:p>
+      <w:r>
+        <w:t>Die Schwierigkeitsstufen kann man i</w:t>
+      </w:r>
+      <w:r>
+        <w:t xml:space="preserve">n einem Dropdown Menü auswählen. </w:t>
+      </w:r>
+    </w:p>
+    <w:p>
+      <w:pPr>
+        <w:pStyle w:val="berschrift1"/>
+      </w:pPr>
+      <w:bookmarkStart w:id="8" w:name="_Toc411443954"/>
+      <w:r>
+        <w:t>Probleme</w:t>
+      </w:r>
+      <w:bookmarkEnd w:id="8"/>
+    </w:p>
+    <w:p>
+      <w:pPr>
+        <w:pStyle w:val="berschrift2"/>
+      </w:pPr>
+      <w:bookmarkStart w:id="9" w:name="_Toc411443955"/>
+      <w:r>
+        <w:t>Logik</w:t>
+      </w:r>
+      <w:bookmarkEnd w:id="9"/>
+    </w:p>
+    <w:p>
+      <w:r>
+        <w:t xml:space="preserve">Man findet sehr viele Algorithmen zur Lösung von </w:t>
+      </w:r>
+      <w:proofErr w:type="spellStart"/>
+      <w:r>
+        <w:t>Nonogrammen</w:t>
+      </w:r>
+      <w:proofErr w:type="spellEnd"/>
+      <w:r>
+        <w:t xml:space="preserve">, jedoch aber wenige Ansätze zum Generieren. Ein Ansatz war ein 8-Bit Bild zu nehmen und aus dem ein </w:t>
+      </w:r>
+      <w:proofErr w:type="spellStart"/>
+      <w:r>
+        <w:t>Nonogramm</w:t>
+      </w:r>
+      <w:proofErr w:type="spellEnd"/>
+      <w:r>
+        <w:t xml:space="preserve"> zu generieren. Die von mir gewählte einfachere Methode funktioniert mit einer zufälligen Befüllung der Felder und nachträgliche Auszählung.</w:t>
+      </w:r>
+      <w:r>
+        <w:t xml:space="preserve"> [2] </w:t>
+      </w:r>
+    </w:p>
+    <w:p>
+      <w:r>
+        <w:t>Da man bei der Generierung das Spielfeld einfach speichern kann, braucht man keinen Lösungsalgorithmus und vergleicht das aktuelle Spielfeld mit dem Lösungsspielfeld.</w:t>
+      </w:r>
+    </w:p>
+    <w:p/>
+    <w:p>
+      <w:r>
         <w:lastRenderedPageBreak/>
-        <w:t xml:space="preserve">Die Hintergrundfarbe wurde grau gewählt, damit es mit dem lila Hilfespalten ruhiger wirkt. Um die Spielfläche jedoch dezent abzuheben wurde diese gelb gemacht. Man kann die Felder markieren, das markierte Feld wird blau dargestellt. </w:t>
-      </w:r>
-    </w:p>
-    <w:p>
-      <w:r>
-        <w:t>Des Weiteren wurden die Menüpunkte in die leere Ecke rechts oben gegeben um eine gute Übersicht zu schaffen.</w:t>
-      </w:r>
-    </w:p>
-    <w:p>
-      <w:r>
-        <w:t>Die Schwierigkeitsstufen kann man in einem Dropdown Menü auswählen.</w:t>
-      </w:r>
-    </w:p>
-    <w:p>
-      <w:pPr>
-        <w:pStyle w:val="berschrift1"/>
-      </w:pPr>
-      <w:bookmarkStart w:id="7" w:name="_Toc411436338"/>
-      <w:r>
-        <w:t>Probleme</w:t>
-      </w:r>
-      <w:bookmarkEnd w:id="7"/>
-    </w:p>
-    <w:p>
-      <w:pPr>
-        <w:pStyle w:val="berschrift2"/>
-      </w:pPr>
-      <w:bookmarkStart w:id="8" w:name="_Toc411436339"/>
-      <w:r>
-        <w:t>Logik</w:t>
-      </w:r>
-      <w:bookmarkEnd w:id="8"/>
-    </w:p>
-    <w:p>
-      <w:r>
-        <w:t xml:space="preserve">Man findet sehr viele Algorithmen zur Lösung von </w:t>
-      </w:r>
-      <w:proofErr w:type="spellStart"/>
-      <w:r>
-        <w:t>Nonogrammen</w:t>
-      </w:r>
-      <w:proofErr w:type="spellEnd"/>
-      <w:r>
-        <w:t xml:space="preserve">, jedoch aber wenige Ansätze zum Generieren. Ein Ansatz war ein 8-Bit Bild zu nehmen und aus dem ein </w:t>
-      </w:r>
-      <w:proofErr w:type="spellStart"/>
-      <w:r>
-        <w:t>Nonogramm</w:t>
-      </w:r>
-      <w:proofErr w:type="spellEnd"/>
-      <w:r>
-        <w:t xml:space="preserve"> zu generieren. Die von mir gewählte einfachere Methode funktioniert mit einer zufälligen Befüllung der Felder und nachträgliche Auszählung.</w:t>
-      </w:r>
-      <w:r>
-        <w:t xml:space="preserve"> [2] </w:t>
-      </w:r>
-    </w:p>
-    <w:p>
-      <w:r>
-        <w:t>Da man bei der Generierung das Spielfeld einfach speichern kann, braucht man keinen Lösungsalgorithmus und vergleicht das aktuelle Spielfeld mit dem Lösungsspielfeld.</w:t>
-      </w:r>
-    </w:p>
-    <w:p>
-      <w:r>
         <w:t>Um diese Felder da</w:t>
       </w:r>
       <w:r>
@@ -2657,7 +2901,21 @@
           <w:rFonts w:ascii="Courier New" w:hAnsi="Courier New" w:cs="Courier New"/>
           <w:lang w:val="en-GB"/>
         </w:rPr>
-        <w:t>1].append( round(random()))</w:t>
+        <w:t>1].append( round(random()</w:t>
+      </w:r>
+      <w:r>
+        <w:rPr>
+          <w:rFonts w:ascii="Courier New" w:hAnsi="Courier New" w:cs="Courier New"/>
+          <w:lang w:val="en-GB"/>
+        </w:rPr>
+        <w:t xml:space="preserve"> </w:t>
+      </w:r>
+      <w:r>
+        <w:rPr>
+          <w:rFonts w:ascii="Courier New" w:hAnsi="Courier New" w:cs="Courier New"/>
+          <w:lang w:val="en-GB"/>
+        </w:rPr>
+        <w:t>)</w:t>
       </w:r>
     </w:p>
     <w:p>
@@ -2792,7 +3050,35 @@
           <w:rFonts w:ascii="Courier New" w:hAnsi="Courier New" w:cs="Courier New"/>
           <w:lang w:val="en-GB"/>
         </w:rPr>
-        <w:t>y] = round(random())</w:t>
+        <w:t>y] = round(</w:t>
+      </w:r>
+      <w:r>
+        <w:rPr>
+          <w:rFonts w:ascii="Courier New" w:hAnsi="Courier New" w:cs="Courier New"/>
+          <w:lang w:val="en-GB"/>
+        </w:rPr>
+        <w:t xml:space="preserve"> </w:t>
+      </w:r>
+      <w:r>
+        <w:rPr>
+          <w:rFonts w:ascii="Courier New" w:hAnsi="Courier New" w:cs="Courier New"/>
+          <w:lang w:val="en-GB"/>
+        </w:rPr>
+        <w:t>random()</w:t>
+      </w:r>
+      <w:r>
+        <w:rPr>
+          <w:rFonts w:ascii="Courier New" w:hAnsi="Courier New" w:cs="Courier New"/>
+          <w:lang w:val="en-GB"/>
+        </w:rPr>
+        <w:t xml:space="preserve"> </w:t>
+      </w:r>
+      <w:r>
+        <w:rPr>
+          <w:rFonts w:ascii="Courier New" w:hAnsi="Courier New" w:cs="Courier New"/>
+          <w:lang w:val="en-GB"/>
+        </w:rPr>
+        <w:t>)</w:t>
       </w:r>
     </w:p>
     <w:p>
@@ -2806,13 +3092,69 @@
     </w:p>
     <w:p>
       <w:pPr>
+        <w:pStyle w:val="KeinLeerraum"/>
+        <w:rPr>
+          <w:rFonts w:cs="Courier New"/>
+        </w:rPr>
+      </w:pPr>
+      <w:r>
+        <w:rPr>
+          <w:rFonts w:cs="Courier New"/>
+        </w:rPr>
+        <w:t xml:space="preserve">Das Auszählen des Spielfelds wurde umgesetzt jedoch nicht fehlerfrei. </w:t>
+      </w:r>
+      <w:r>
+        <w:rPr>
+          <w:rFonts w:cs="Courier New"/>
+        </w:rPr>
+        <w:t xml:space="preserve">Da in der GUI nur begrenzt Platz ist müsste das berücksichtigt werden, was nicht der Fall ist. </w:t>
+      </w:r>
+      <w:proofErr w:type="spellStart"/>
+      <w:r>
+        <w:rPr>
+          <w:rFonts w:cs="Courier New"/>
+        </w:rPr>
+        <w:t>Desweiteren</w:t>
+      </w:r>
+      <w:proofErr w:type="spellEnd"/>
+      <w:r>
+        <w:rPr>
+          <w:rFonts w:cs="Courier New"/>
+        </w:rPr>
+        <w:t xml:space="preserve"> muss man die einzelnen inneren Arrays des Tipps Arrays sortieren und die </w:t>
+      </w:r>
+      <w:proofErr w:type="spellStart"/>
+      <w:r>
+        <w:rPr>
+          <w:rFonts w:cs="Courier New"/>
+        </w:rPr>
+        <w:t>Nuller</w:t>
+      </w:r>
+      <w:proofErr w:type="spellEnd"/>
+      <w:r>
+        <w:rPr>
+          <w:rFonts w:cs="Courier New"/>
+        </w:rPr>
+        <w:t xml:space="preserve"> aussortieren um eine geeignete Darstellungsform zu erreichen, was auch noch nicht umgesetzt ist. Daher sind die Zahlen die am Rand angezeigt werden nicht falsch, jedoch unvollständig und keine Hilfe zum Lösen des Spiels.</w:t>
+      </w:r>
+    </w:p>
+    <w:p>
+      <w:pPr>
+        <w:pStyle w:val="KeinLeerraum"/>
+        <w:rPr>
+          <w:rFonts w:ascii="Courier New" w:hAnsi="Courier New" w:cs="Courier New"/>
+        </w:rPr>
+      </w:pPr>
+    </w:p>
+    <w:p>
+      <w:pPr>
         <w:pStyle w:val="berschrift2"/>
       </w:pPr>
-      <w:bookmarkStart w:id="9" w:name="_Toc411436340"/>
+      <w:bookmarkStart w:id="10" w:name="_Toc411443956"/>
       <w:r>
         <w:t>Design</w:t>
       </w:r>
-      <w:bookmarkEnd w:id="9"/>
+      <w:bookmarkEnd w:id="10"/>
     </w:p>
     <w:p>
       <w:r>
@@ -2994,7 +3336,6 @@
     </w:p>
     <w:p>
       <w:r>
-        <w:lastRenderedPageBreak/>
         <w:t>Man startet die GUI so</w:t>
       </w:r>
     </w:p>
@@ -3152,6 +3493,7 @@
         <w:ind w:firstLine="284"/>
         <w:rPr>
           <w:rFonts w:ascii="Courier New" w:hAnsi="Courier New" w:cs="Courier New"/>
+          <w:lang w:val="en-GB"/>
         </w:rPr>
       </w:pPr>
       <w:r>
@@ -3165,6 +3507,7 @@
       <w:r>
         <w:rPr>
           <w:rFonts w:ascii="Courier New" w:hAnsi="Courier New" w:cs="Courier New"/>
+          <w:lang w:val="en-GB"/>
         </w:rPr>
         <w:t>self.ui</w:t>
       </w:r>
@@ -3172,6 +3515,7 @@
       <w:r>
         <w:rPr>
           <w:rFonts w:ascii="Courier New" w:hAnsi="Courier New" w:cs="Courier New"/>
+          <w:lang w:val="en-GB"/>
         </w:rPr>
         <w:t xml:space="preserve"> = </w:t>
       </w:r>
@@ -3179,16 +3523,27 @@
       <w:r>
         <w:rPr>
           <w:rFonts w:ascii="Courier New" w:hAnsi="Courier New" w:cs="Courier New"/>
-        </w:rPr>
-        <w:t>Ui_MainWindow</w:t>
+          <w:lang w:val="en-GB"/>
+        </w:rPr>
+        <w:t>Ui_</w:t>
+      </w:r>
+      <w:proofErr w:type="gramStart"/>
+      <w:r>
+        <w:rPr>
+          <w:rFonts w:ascii="Courier New" w:hAnsi="Courier New" w:cs="Courier New"/>
+          <w:lang w:val="en-GB"/>
+        </w:rPr>
+        <w:t>MainWindow</w:t>
       </w:r>
       <w:proofErr w:type="spellEnd"/>
       <w:r>
         <w:rPr>
           <w:rFonts w:ascii="Courier New" w:hAnsi="Courier New" w:cs="Courier New"/>
+          <w:lang w:val="en-GB"/>
         </w:rPr>
         <w:t>()</w:t>
       </w:r>
+      <w:proofErr w:type="gramEnd"/>
     </w:p>
     <w:p>
       <w:pPr>
@@ -3196,18 +3551,22 @@
         <w:ind w:firstLine="284"/>
         <w:rPr>
           <w:rFonts w:ascii="Courier New" w:hAnsi="Courier New" w:cs="Courier New"/>
-        </w:rPr>
-      </w:pPr>
-      <w:r>
-        <w:rPr>
-          <w:rFonts w:ascii="Courier New" w:hAnsi="Courier New" w:cs="Courier New"/>
+          <w:lang w:val="en-GB"/>
+        </w:rPr>
+      </w:pPr>
+      <w:r>
+        <w:rPr>
+          <w:rFonts w:ascii="Courier New" w:hAnsi="Courier New" w:cs="Courier New"/>
+          <w:lang w:val="en-GB"/>
         </w:rPr>
         <w:t xml:space="preserve">        </w:t>
       </w:r>
       <w:proofErr w:type="spellStart"/>
-      <w:r>
-        <w:rPr>
-          <w:rFonts w:ascii="Courier New" w:hAnsi="Courier New" w:cs="Courier New"/>
+      <w:proofErr w:type="gramStart"/>
+      <w:r>
+        <w:rPr>
+          <w:rFonts w:ascii="Courier New" w:hAnsi="Courier New" w:cs="Courier New"/>
+          <w:lang w:val="en-GB"/>
         </w:rPr>
         <w:t>self.ui.setupUi</w:t>
       </w:r>
@@ -3215,22 +3574,17 @@
       <w:r>
         <w:rPr>
           <w:rFonts w:ascii="Courier New" w:hAnsi="Courier New" w:cs="Courier New"/>
+          <w:lang w:val="en-GB"/>
         </w:rPr>
         <w:t>(</w:t>
       </w:r>
-      <w:proofErr w:type="spellStart"/>
-      <w:r>
-        <w:rPr>
-          <w:rFonts w:ascii="Courier New" w:hAnsi="Courier New" w:cs="Courier New"/>
-        </w:rPr>
-        <w:t>self</w:t>
-      </w:r>
-      <w:proofErr w:type="spellEnd"/>
-      <w:r>
-        <w:rPr>
-          <w:rFonts w:ascii="Courier New" w:hAnsi="Courier New" w:cs="Courier New"/>
-        </w:rPr>
-        <w:t>)</w:t>
+      <w:proofErr w:type="gramEnd"/>
+      <w:r>
+        <w:rPr>
+          <w:rFonts w:ascii="Courier New" w:hAnsi="Courier New" w:cs="Courier New"/>
+          <w:lang w:val="en-GB"/>
+        </w:rPr>
+        <w:t>self)</w:t>
       </w:r>
     </w:p>
     <w:p>
@@ -3238,6 +3592,7 @@
         <w:pStyle w:val="KeinLeerraum"/>
         <w:rPr>
           <w:rFonts w:ascii="Courier New" w:hAnsi="Courier New" w:cs="Courier New"/>
+          <w:lang w:val="en-GB"/>
         </w:rPr>
       </w:pPr>
     </w:p>
@@ -3355,6 +3710,7 @@
         <w:ind w:firstLine="284"/>
         <w:rPr>
           <w:rFonts w:ascii="Courier New" w:hAnsi="Courier New" w:cs="Courier New"/>
+          <w:lang w:val="en-GB"/>
         </w:rPr>
       </w:pPr>
       <w:r>
@@ -3364,11 +3720,21 @@
         </w:rPr>
         <w:t xml:space="preserve">    </w:t>
       </w:r>
-      <w:r>
-        <w:rPr>
-          <w:rFonts w:ascii="Courier New" w:hAnsi="Courier New" w:cs="Courier New"/>
-        </w:rPr>
-        <w:t>ex = Spiel()</w:t>
+      <w:proofErr w:type="gramStart"/>
+      <w:r>
+        <w:rPr>
+          <w:rFonts w:ascii="Courier New" w:hAnsi="Courier New" w:cs="Courier New"/>
+          <w:lang w:val="en-GB"/>
+        </w:rPr>
+        <w:t>ex</w:t>
+      </w:r>
+      <w:proofErr w:type="gramEnd"/>
+      <w:r>
+        <w:rPr>
+          <w:rFonts w:ascii="Courier New" w:hAnsi="Courier New" w:cs="Courier New"/>
+          <w:lang w:val="en-GB"/>
+        </w:rPr>
+        <w:t xml:space="preserve"> = Spiel()</w:t>
       </w:r>
     </w:p>
     <w:p>
@@ -3377,18 +3743,22 @@
         <w:ind w:firstLine="284"/>
         <w:rPr>
           <w:rFonts w:ascii="Courier New" w:hAnsi="Courier New" w:cs="Courier New"/>
-        </w:rPr>
-      </w:pPr>
-      <w:r>
-        <w:rPr>
-          <w:rFonts w:ascii="Courier New" w:hAnsi="Courier New" w:cs="Courier New"/>
+          <w:lang w:val="en-GB"/>
+        </w:rPr>
+      </w:pPr>
+      <w:r>
+        <w:rPr>
+          <w:rFonts w:ascii="Courier New" w:hAnsi="Courier New" w:cs="Courier New"/>
+          <w:lang w:val="en-GB"/>
         </w:rPr>
         <w:t xml:space="preserve">    </w:t>
       </w:r>
       <w:proofErr w:type="spellStart"/>
-      <w:r>
-        <w:rPr>
-          <w:rFonts w:ascii="Courier New" w:hAnsi="Courier New" w:cs="Courier New"/>
+      <w:proofErr w:type="gramStart"/>
+      <w:r>
+        <w:rPr>
+          <w:rFonts w:ascii="Courier New" w:hAnsi="Courier New" w:cs="Courier New"/>
+          <w:lang w:val="en-GB"/>
         </w:rPr>
         <w:t>ex.show</w:t>
       </w:r>
@@ -3396,9 +3766,11 @@
       <w:r>
         <w:rPr>
           <w:rFonts w:ascii="Courier New" w:hAnsi="Courier New" w:cs="Courier New"/>
+          <w:lang w:val="en-GB"/>
         </w:rPr>
         <w:t>()</w:t>
       </w:r>
+      <w:proofErr w:type="gramEnd"/>
     </w:p>
     <w:p>
       <w:pPr>
@@ -3406,18 +3778,22 @@
         <w:ind w:firstLine="284"/>
         <w:rPr>
           <w:rFonts w:ascii="Courier New" w:hAnsi="Courier New" w:cs="Courier New"/>
-        </w:rPr>
-      </w:pPr>
-      <w:r>
-        <w:rPr>
-          <w:rFonts w:ascii="Courier New" w:hAnsi="Courier New" w:cs="Courier New"/>
+          <w:lang w:val="en-GB"/>
+        </w:rPr>
+      </w:pPr>
+      <w:r>
+        <w:rPr>
+          <w:rFonts w:ascii="Courier New" w:hAnsi="Courier New" w:cs="Courier New"/>
+          <w:lang w:val="en-GB"/>
         </w:rPr>
         <w:t xml:space="preserve">    </w:t>
       </w:r>
       <w:proofErr w:type="spellStart"/>
-      <w:r>
-        <w:rPr>
-          <w:rFonts w:ascii="Courier New" w:hAnsi="Courier New" w:cs="Courier New"/>
+      <w:proofErr w:type="gramStart"/>
+      <w:r>
+        <w:rPr>
+          <w:rFonts w:ascii="Courier New" w:hAnsi="Courier New" w:cs="Courier New"/>
+          <w:lang w:val="en-GB"/>
         </w:rPr>
         <w:t>sys.exit</w:t>
       </w:r>
@@ -3425,13 +3801,16 @@
       <w:r>
         <w:rPr>
           <w:rFonts w:ascii="Courier New" w:hAnsi="Courier New" w:cs="Courier New"/>
+          <w:lang w:val="en-GB"/>
         </w:rPr>
         <w:t>(</w:t>
       </w:r>
       <w:proofErr w:type="spellStart"/>
-      <w:r>
-        <w:rPr>
-          <w:rFonts w:ascii="Courier New" w:hAnsi="Courier New" w:cs="Courier New"/>
+      <w:proofErr w:type="gramEnd"/>
+      <w:r>
+        <w:rPr>
+          <w:rFonts w:ascii="Courier New" w:hAnsi="Courier New" w:cs="Courier New"/>
+          <w:lang w:val="en-GB"/>
         </w:rPr>
         <w:t>app.exec</w:t>
       </w:r>
@@ -3439,6 +3818,7 @@
       <w:r>
         <w:rPr>
           <w:rFonts w:ascii="Courier New" w:hAnsi="Courier New" w:cs="Courier New"/>
+          <w:lang w:val="en-GB"/>
         </w:rPr>
         <w:t>_())</w:t>
       </w:r>
@@ -3448,6 +3828,7 @@
         <w:pStyle w:val="KeinLeerraum"/>
         <w:rPr>
           <w:rFonts w:ascii="Courier New" w:hAnsi="Courier New" w:cs="Courier New"/>
+          <w:lang w:val="en-GB"/>
         </w:rPr>
       </w:pPr>
     </w:p>
@@ -3462,6 +3843,7 @@
         <w:rPr>
           <w:rFonts w:cs="Courier New"/>
         </w:rPr>
+        <w:lastRenderedPageBreak/>
         <w:t xml:space="preserve">Durch die </w:t>
       </w:r>
       <w:proofErr w:type="spellStart"/>
@@ -3745,6 +4127,13 @@
       </w:r>
     </w:p>
     <w:p>
+      <w:pPr>
+        <w:rPr>
+          <w:lang w:val="en-GB"/>
+        </w:rPr>
+      </w:pPr>
+    </w:p>
+    <w:p>
       <w:r>
         <w:t>Um Buttons eine Ereignissteuerung hinzuzufügen muss man ihnen ein ‚</w:t>
       </w:r>
@@ -3798,26 +4187,179 @@
         <w:t xml:space="preserve">)  </w:t>
       </w:r>
     </w:p>
+    <w:p>
+      <w:r>
+        <w:t xml:space="preserve">Um die Ereignissteuerung zu realisieren </w:t>
+      </w:r>
+      <w:r>
+        <w:t xml:space="preserve">wird eine Methode losen() aufgerufen, jedoch aber ohne Klammern weil es Signal ist. </w:t>
+      </w:r>
+      <w:r>
+        <w:t xml:space="preserve">Um weitere Parameter hinzuzufügen müssen entsprechend andere </w:t>
+      </w:r>
+      <w:proofErr w:type="spellStart"/>
+      <w:r>
+        <w:t>connect</w:t>
+      </w:r>
+      <w:proofErr w:type="spellEnd"/>
+      <w:r>
+        <w:t xml:space="preserve"> Methoden verwendet werden. </w:t>
+      </w:r>
+    </w:p>
+    <w:p>
+      <w:pPr>
+        <w:rPr>
+          <w:rFonts w:cs="Courier New"/>
+        </w:rPr>
+      </w:pPr>
+      <w:r>
+        <w:rPr>
+          <w:rFonts w:cs="Courier New"/>
+        </w:rPr>
+        <w:t>Die losen() Methode könnte wie folgt aussehen</w:t>
+      </w:r>
+    </w:p>
+    <w:p>
+      <w:pPr>
+        <w:pStyle w:val="KeinLeerraum"/>
+        <w:ind w:firstLine="284"/>
+        <w:rPr>
+          <w:rFonts w:ascii="Courier New" w:hAnsi="Courier New" w:cs="Courier New"/>
+        </w:rPr>
+      </w:pPr>
+      <w:proofErr w:type="spellStart"/>
+      <w:r>
+        <w:rPr>
+          <w:rFonts w:ascii="Courier New" w:hAnsi="Courier New" w:cs="Courier New"/>
+        </w:rPr>
+        <w:t>def</w:t>
+      </w:r>
+      <w:proofErr w:type="spellEnd"/>
+      <w:r>
+        <w:rPr>
+          <w:rFonts w:ascii="Courier New" w:hAnsi="Courier New" w:cs="Courier New"/>
+        </w:rPr>
+        <w:t xml:space="preserve"> losen():</w:t>
+      </w:r>
+    </w:p>
+    <w:p>
+      <w:pPr>
+        <w:pStyle w:val="KeinLeerraum"/>
+        <w:ind w:firstLine="284"/>
+        <w:rPr>
+          <w:rFonts w:ascii="Courier New" w:hAnsi="Courier New" w:cs="Courier New"/>
+        </w:rPr>
+      </w:pPr>
+      <w:r>
+        <w:rPr>
+          <w:rFonts w:ascii="Courier New" w:hAnsi="Courier New" w:cs="Courier New"/>
+        </w:rPr>
+        <w:tab/>
+      </w:r>
+      <w:proofErr w:type="spellStart"/>
+      <w:r>
+        <w:rPr>
+          <w:rFonts w:ascii="Courier New" w:hAnsi="Courier New" w:cs="Courier New"/>
+        </w:rPr>
+        <w:t>print</w:t>
+      </w:r>
+      <w:proofErr w:type="spellEnd"/>
+      <w:r>
+        <w:rPr>
+          <w:rFonts w:ascii="Courier New" w:hAnsi="Courier New" w:cs="Courier New"/>
+        </w:rPr>
+        <w:t>(„</w:t>
+      </w:r>
+      <w:proofErr w:type="spellStart"/>
+      <w:r>
+        <w:rPr>
+          <w:rFonts w:ascii="Courier New" w:hAnsi="Courier New" w:cs="Courier New"/>
+        </w:rPr>
+        <w:t>button</w:t>
+      </w:r>
+      <w:proofErr w:type="spellEnd"/>
+      <w:r>
+        <w:rPr>
+          <w:rFonts w:ascii="Courier New" w:hAnsi="Courier New" w:cs="Courier New"/>
+        </w:rPr>
+        <w:t xml:space="preserve"> wurde gedruckt“)</w:t>
+      </w:r>
+    </w:p>
     <w:p/>
     <w:p>
       <w:r>
-        <w:t xml:space="preserve">Um die Ereignissteuerung zu realisieren </w:t>
-      </w:r>
-      <w:r>
-        <w:t xml:space="preserve">wird eine Methode losen() aufgerufen, jedoch aber ohne Klammern weil es Signal ist. </w:t>
-      </w:r>
-      <w:r>
-        <w:t xml:space="preserve">Um weitere Parameter hinzuzufügen müssen entsprechend andere </w:t>
-      </w:r>
+        <w:t>Nun wird beim Drücken des Buttons auf der Konsole der angegebene String ausgegeben.</w:t>
+      </w:r>
+    </w:p>
+    <w:p>
+      <w:r>
+        <w:t>Um durch einen Buttonklick ein anderes GUI Element zu beeinflussen muss man dieses einfach aufrufen:</w:t>
+      </w:r>
+    </w:p>
+    <w:p>
+      <w:pPr>
+        <w:pStyle w:val="KeinLeerraum"/>
+        <w:ind w:firstLine="284"/>
+        <w:rPr>
+          <w:rFonts w:ascii="Courier New" w:hAnsi="Courier New" w:cs="Courier New"/>
+        </w:rPr>
+      </w:pPr>
       <w:proofErr w:type="spellStart"/>
       <w:r>
-        <w:t>connect</w:t>
+        <w:rPr>
+          <w:rFonts w:ascii="Courier New" w:hAnsi="Courier New" w:cs="Courier New"/>
+        </w:rPr>
+        <w:t>def</w:t>
       </w:r>
       <w:proofErr w:type="spellEnd"/>
       <w:r>
-        <w:t xml:space="preserve"> Methoden verwendet werden. </w:t>
-      </w:r>
-    </w:p>
+        <w:rPr>
+          <w:rFonts w:ascii="Courier New" w:hAnsi="Courier New" w:cs="Courier New"/>
+        </w:rPr>
+        <w:t xml:space="preserve"> losen():</w:t>
+      </w:r>
+    </w:p>
+    <w:p>
+      <w:pPr>
+        <w:rPr>
+          <w:rFonts w:ascii="Courier New" w:hAnsi="Courier New" w:cs="Courier New"/>
+        </w:rPr>
+      </w:pPr>
+      <w:r>
+        <w:rPr>
+          <w:rFonts w:ascii="Courier New" w:hAnsi="Courier New" w:cs="Courier New"/>
+        </w:rPr>
+        <w:tab/>
+      </w:r>
+      <w:proofErr w:type="spellStart"/>
+      <w:r>
+        <w:rPr>
+          <w:rFonts w:ascii="Courier New" w:hAnsi="Courier New" w:cs="Courier New"/>
+        </w:rPr>
+        <w:t>self.ui.lineEdit.setText</w:t>
+      </w:r>
+      <w:proofErr w:type="spellEnd"/>
+      <w:r>
+        <w:rPr>
+          <w:rFonts w:ascii="Courier New" w:hAnsi="Courier New" w:cs="Courier New"/>
+        </w:rPr>
+        <w:t>(„neuer Text nach Buttonklick“)</w:t>
+      </w:r>
+    </w:p>
+    <w:p>
+      <w:r>
+        <w:rPr>
+          <w:rFonts w:cs="Courier New"/>
+        </w:rPr>
+        <w:t>So wird beim Klicken der Text des Textfeldes dementsprechend umgeändert.</w:t>
+      </w:r>
+    </w:p>
+    <w:p>
+      <w:r>
+        <w:t>Die Änderung der Schwierigkeitsstufen wird im Hintergrund berücksichtigt und auch erfolgreich abgefragt jedoch wurde die Funktion nur im Control berücksichtigt, aber nicht in der GUI umgesetzt.</w:t>
+      </w:r>
+    </w:p>
+    <w:p/>
     <w:p>
       <w:pPr>
         <w:rPr>
@@ -3825,52 +4367,6 @@
           <w:szCs w:val="20"/>
         </w:rPr>
       </w:pPr>
-      <w:r>
-        <w:t xml:space="preserve">Beim Aufrufen der GUI müssen diese Buttons </w:t>
-      </w:r>
-      <w:proofErr w:type="spellStart"/>
-      <w:r>
-        <w:t>connected</w:t>
-      </w:r>
-      <w:proofErr w:type="spellEnd"/>
-      <w:r>
-        <w:t xml:space="preserve"> werden mit der </w:t>
-      </w:r>
-      <w:proofErr w:type="spellStart"/>
-      <w:r>
-        <w:rPr>
-          <w:rFonts w:ascii="Courier New" w:hAnsi="Courier New" w:cs="Courier New"/>
-          <w:sz w:val="20"/>
-          <w:szCs w:val="20"/>
-        </w:rPr>
-        <w:t>connectButtons</w:t>
-      </w:r>
-      <w:proofErr w:type="spellEnd"/>
-      <w:r>
-        <w:rPr>
-          <w:rFonts w:ascii="Courier New" w:hAnsi="Courier New" w:cs="Courier New"/>
-          <w:sz w:val="20"/>
-          <w:szCs w:val="20"/>
-        </w:rPr>
-        <w:t>()</w:t>
-      </w:r>
-      <w:r>
-        <w:rPr>
-          <w:sz w:val="20"/>
-          <w:szCs w:val="20"/>
-        </w:rPr>
-        <w:t xml:space="preserve"> </w:t>
-      </w:r>
-      <w:r>
-        <w:t>Methode</w:t>
-      </w:r>
-      <w:r>
-        <w:rPr>
-          <w:sz w:val="20"/>
-          <w:szCs w:val="20"/>
-        </w:rPr>
-        <w:t>.</w:t>
-      </w:r>
     </w:p>
     <w:p/>
     <w:p>
@@ -3878,12 +4374,12 @@
         <w:pStyle w:val="berschrift1"/>
         <w:pageBreakBefore/>
       </w:pPr>
-      <w:bookmarkStart w:id="10" w:name="_Toc411436341"/>
+      <w:bookmarkStart w:id="11" w:name="_Toc411443957"/>
       <w:r>
         <w:lastRenderedPageBreak/>
         <w:t>Quellen</w:t>
       </w:r>
-      <w:bookmarkEnd w:id="10"/>
+      <w:bookmarkEnd w:id="11"/>
     </w:p>
     <w:p>
       <w:pPr>
@@ -3925,11 +4421,11 @@
       <w:pPr>
         <w:pStyle w:val="berschrift2"/>
       </w:pPr>
-      <w:bookmarkStart w:id="11" w:name="_Toc411436342"/>
+      <w:bookmarkStart w:id="12" w:name="_Toc411443958"/>
       <w:r>
         <w:t>Nachschlagen</w:t>
       </w:r>
-      <w:bookmarkEnd w:id="11"/>
+      <w:bookmarkEnd w:id="12"/>
       <w:r>
         <w:t xml:space="preserve"> </w:t>
       </w:r>
@@ -3945,20 +4441,54 @@
       <w:proofErr w:type="spellStart"/>
       <w:r>
         <w:rPr>
+          <w:b/>
+          <w:color w:val="000000" w:themeColor="text1"/>
+          <w:szCs w:val="20"/>
+        </w:rPr>
+        <w:t>Codeacademy</w:t>
+      </w:r>
+      <w:proofErr w:type="spellEnd"/>
+      <w:r>
+        <w:rPr>
+          <w:b/>
+          <w:color w:val="000000" w:themeColor="text1"/>
+          <w:szCs w:val="20"/>
+        </w:rPr>
+        <w:t xml:space="preserve"> – Learning Python</w:t>
+      </w:r>
+      <w:r>
+        <w:rPr>
           <w:color w:val="000000" w:themeColor="text1"/>
           <w:sz w:val="20"/>
           <w:szCs w:val="20"/>
         </w:rPr>
-        <w:t>Codeacademy</w:t>
-      </w:r>
-      <w:proofErr w:type="spellEnd"/>
-      <w:r>
+        <w:br/>
+        <w:t>http://www.codecademy.com/</w:t>
+      </w:r>
+    </w:p>
+    <w:p>
+      <w:pPr>
         <w:rPr>
           <w:color w:val="000000" w:themeColor="text1"/>
           <w:sz w:val="20"/>
           <w:szCs w:val="20"/>
         </w:rPr>
-        <w:t xml:space="preserve"> – Learning Python</w:t>
+      </w:pPr>
+      <w:r>
+        <w:rPr>
+          <w:b/>
+          <w:color w:val="000000" w:themeColor="text1"/>
+          <w:szCs w:val="20"/>
+        </w:rPr>
+        <w:t>Algorithmus Ideen und Hilfe</w:t>
+      </w:r>
+      <w:r>
+        <w:rPr>
+          <w:b/>
+          <w:color w:val="000000" w:themeColor="text1"/>
+          <w:szCs w:val="20"/>
+        </w:rPr>
+        <w:br/>
       </w:r>
       <w:r>
         <w:rPr>
@@ -3966,8 +4496,7 @@
           <w:sz w:val="20"/>
           <w:szCs w:val="20"/>
         </w:rPr>
-        <w:br/>
-        <w:t>http://www.codecademy.com/</w:t>
+        <w:t>http://www.entwickler-ecke.de/topic_NonogrammGriddler++Solver_60215,0.html</w:t>
       </w:r>
     </w:p>
     <w:p>
@@ -3984,7 +4513,7 @@
           <w:sz w:val="20"/>
           <w:szCs w:val="20"/>
         </w:rPr>
-        <w:t>http://www.entwickler-ecke.de/topic_NonogrammGriddler++Solver_60215,0.html</w:t>
+        <w:t>http://sourceforge.net/p/freenono/tickets/milestone/FreeNono%201.0/</w:t>
       </w:r>
     </w:p>
     <w:p>
@@ -3993,170 +4522,35 @@
           <w:color w:val="000000" w:themeColor="text1"/>
           <w:sz w:val="20"/>
           <w:szCs w:val="20"/>
-        </w:rPr>
-      </w:pPr>
+          <w:lang w:val="en-GB"/>
+        </w:rPr>
+      </w:pPr>
+      <w:r>
+        <w:rPr>
+          <w:b/>
+          <w:color w:val="000000" w:themeColor="text1"/>
+          <w:szCs w:val="20"/>
+          <w:lang w:val="en-GB"/>
+        </w:rPr>
+        <w:t>PyQt4 API</w:t>
+      </w:r>
+      <w:r>
+        <w:rPr>
+          <w:b/>
+          <w:color w:val="000000" w:themeColor="text1"/>
+          <w:szCs w:val="20"/>
+          <w:lang w:val="en-GB"/>
+        </w:rPr>
+        <w:br/>
+      </w:r>
       <w:r>
         <w:rPr>
           <w:color w:val="000000" w:themeColor="text1"/>
           <w:sz w:val="20"/>
           <w:szCs w:val="20"/>
-        </w:rPr>
-        <w:t>http://sourceforge.net/p/freenono/tickets/milestone/FreeNono%201.0/</w:t>
-      </w:r>
-    </w:p>
-    <w:p>
-      <w:pPr>
-        <w:pStyle w:val="berschrift2"/>
-      </w:pPr>
-      <w:bookmarkStart w:id="12" w:name="_Toc411436343"/>
-      <w:r>
-        <w:t>Links vom Text</w:t>
-      </w:r>
-      <w:bookmarkEnd w:id="12"/>
-    </w:p>
-    <w:p>
-      <w:pPr>
-        <w:rPr>
-          <w:sz w:val="20"/>
-          <w:szCs w:val="18"/>
-        </w:rPr>
-      </w:pPr>
-      <w:r>
-        <w:rPr>
-          <w:sz w:val="20"/>
-          <w:szCs w:val="18"/>
-        </w:rPr>
-        <w:t xml:space="preserve">[1]  </w:t>
-      </w:r>
-      <w:proofErr w:type="spellStart"/>
-      <w:r>
-        <w:rPr>
-          <w:sz w:val="20"/>
-          <w:szCs w:val="18"/>
-        </w:rPr>
-        <w:t>Nonogramm</w:t>
-      </w:r>
-      <w:proofErr w:type="spellEnd"/>
-      <w:r>
-        <w:rPr>
-          <w:sz w:val="20"/>
-          <w:szCs w:val="18"/>
-        </w:rPr>
-        <w:t xml:space="preserve"> </w:t>
-      </w:r>
-      <w:r>
-        <w:rPr>
-          <w:sz w:val="20"/>
-          <w:szCs w:val="18"/>
-        </w:rPr>
-        <w:br/>
-        <w:t>URL:</w:t>
-      </w:r>
-      <w:r>
-        <w:rPr>
-          <w:sz w:val="24"/>
-        </w:rPr>
-        <w:t xml:space="preserve"> </w:t>
-      </w:r>
-      <w:r>
-        <w:rPr>
-          <w:sz w:val="20"/>
-          <w:szCs w:val="18"/>
-        </w:rPr>
-        <w:t xml:space="preserve">http://de.wikipedia.org/wiki/Nonogramm </w:t>
-      </w:r>
-      <w:r>
-        <w:rPr>
-          <w:sz w:val="20"/>
-          <w:szCs w:val="18"/>
-        </w:rPr>
-        <w:br/>
-        <w:t>aufgerufen am 19.1.2015</w:t>
-      </w:r>
-    </w:p>
-    <w:p>
-      <w:pPr>
-        <w:rPr>
-          <w:color w:val="000000" w:themeColor="text1"/>
-          <w:szCs w:val="20"/>
-          <w:lang w:val="en-GB"/>
-        </w:rPr>
-      </w:pPr>
-      <w:r>
-        <w:rPr>
-          <w:sz w:val="20"/>
-          <w:szCs w:val="18"/>
-          <w:lang w:val="en-GB"/>
-        </w:rPr>
-        <w:t>[2]</w:t>
-      </w:r>
-      <w:r>
-        <w:rPr>
-          <w:sz w:val="20"/>
-          <w:szCs w:val="18"/>
-          <w:lang w:val="en-GB"/>
-        </w:rPr>
-        <w:t xml:space="preserve"> Create a </w:t>
-      </w:r>
-      <w:proofErr w:type="spellStart"/>
-      <w:r>
-        <w:rPr>
-          <w:sz w:val="20"/>
-          <w:szCs w:val="18"/>
-          <w:lang w:val="en-GB"/>
-        </w:rPr>
-        <w:t>Nonogramm</w:t>
-      </w:r>
-      <w:proofErr w:type="spellEnd"/>
-      <w:r>
-        <w:rPr>
-          <w:sz w:val="20"/>
-          <w:szCs w:val="18"/>
-          <w:lang w:val="en-GB"/>
-        </w:rPr>
-        <w:t xml:space="preserve"> Puzzle</w:t>
-      </w:r>
-      <w:r>
-        <w:rPr>
-          <w:sz w:val="20"/>
-          <w:szCs w:val="18"/>
-          <w:lang w:val="en-GB"/>
-        </w:rPr>
-        <w:br/>
-      </w:r>
-      <w:r>
-        <w:rPr>
-          <w:color w:val="000000" w:themeColor="text1"/>
-          <w:szCs w:val="20"/>
-          <w:lang w:val="en-GB"/>
-        </w:rPr>
-        <w:t>http://codegolf.stackexchange.com/questions/30081/create-a-nonogram-puzzle</w:t>
-      </w:r>
-      <w:r>
-        <w:rPr>
-          <w:color w:val="000000" w:themeColor="text1"/>
-          <w:szCs w:val="20"/>
-          <w:lang w:val="en-GB"/>
-        </w:rPr>
-        <w:br/>
-      </w:r>
-      <w:proofErr w:type="spellStart"/>
-      <w:r>
-        <w:rPr>
-          <w:color w:val="000000" w:themeColor="text1"/>
-          <w:szCs w:val="20"/>
-          <w:lang w:val="en-GB"/>
-        </w:rPr>
-        <w:t>aufgerufen</w:t>
-      </w:r>
-      <w:proofErr w:type="spellEnd"/>
-      <w:r>
-        <w:rPr>
-          <w:color w:val="000000" w:themeColor="text1"/>
-          <w:szCs w:val="20"/>
-          <w:lang w:val="en-GB"/>
-        </w:rPr>
-        <w:t xml:space="preserve"> am 17.1.2015</w:t>
+          <w:lang w:val="en-GB"/>
+        </w:rPr>
+        <w:t>http://pyqt.sourceforge.net/Docs/PyQt4/qtablewidgetitem.html</w:t>
       </w:r>
     </w:p>
     <w:p>
@@ -4171,24 +4565,249 @@
       <w:r>
         <w:rPr>
           <w:color w:val="000000" w:themeColor="text1"/>
+          <w:sz w:val="20"/>
           <w:szCs w:val="20"/>
           <w:lang w:val="en-GB"/>
         </w:rPr>
-        <w:t xml:space="preserve">[3] How to define two dimensional </w:t>
-      </w:r>
-      <w:proofErr w:type="gramStart"/>
-      <w:r>
+        <w:t>http://pyqt.sourceforge.net/Docs/PyQt4/qcombobox.html</w:t>
+      </w:r>
+    </w:p>
+    <w:p>
+      <w:pPr>
+        <w:rPr>
+          <w:color w:val="000000" w:themeColor="text1"/>
+          <w:sz w:val="20"/>
+          <w:szCs w:val="20"/>
+          <w:lang w:val="en-GB"/>
+        </w:rPr>
+      </w:pPr>
+      <w:r>
+        <w:rPr>
+          <w:color w:val="000000" w:themeColor="text1"/>
+          <w:sz w:val="20"/>
+          <w:szCs w:val="20"/>
+          <w:lang w:val="en-GB"/>
+        </w:rPr>
+        <w:t>http://pyqt.sourceforge.net/Docs/PyQt4/qtextline.html</w:t>
+      </w:r>
+    </w:p>
+    <w:p>
+      <w:pPr>
+        <w:rPr>
+          <w:color w:val="000000" w:themeColor="text1"/>
+          <w:sz w:val="20"/>
+          <w:szCs w:val="20"/>
+          <w:lang w:val="en-GB"/>
+        </w:rPr>
+      </w:pPr>
+    </w:p>
+    <w:p>
+      <w:pPr>
+        <w:pStyle w:val="berschrift2"/>
+      </w:pPr>
+      <w:bookmarkStart w:id="13" w:name="_Toc411443959"/>
+      <w:r>
+        <w:t>Links vom Text</w:t>
+      </w:r>
+      <w:bookmarkEnd w:id="13"/>
+    </w:p>
+    <w:p>
+      <w:pPr>
+        <w:rPr>
+          <w:sz w:val="20"/>
+          <w:szCs w:val="18"/>
+        </w:rPr>
+      </w:pPr>
+      <w:r>
+        <w:rPr>
+          <w:sz w:val="20"/>
+          <w:szCs w:val="18"/>
+        </w:rPr>
+        <w:t xml:space="preserve">[1]  </w:t>
+      </w:r>
+      <w:proofErr w:type="spellStart"/>
+      <w:r>
+        <w:rPr>
+          <w:b/>
+          <w:szCs w:val="18"/>
+        </w:rPr>
+        <w:t>Nonogramm</w:t>
+      </w:r>
+      <w:proofErr w:type="spellEnd"/>
+      <w:r>
+        <w:rPr>
+          <w:b/>
+          <w:szCs w:val="18"/>
+        </w:rPr>
+        <w:t xml:space="preserve"> </w:t>
+      </w:r>
+      <w:r>
+        <w:rPr>
+          <w:sz w:val="20"/>
+          <w:szCs w:val="18"/>
+        </w:rPr>
+        <w:br/>
+        <w:t>URL:</w:t>
+      </w:r>
+      <w:r>
+        <w:rPr>
+          <w:sz w:val="24"/>
+        </w:rPr>
+        <w:t xml:space="preserve"> </w:t>
+      </w:r>
+      <w:r>
+        <w:rPr>
+          <w:sz w:val="20"/>
+          <w:szCs w:val="18"/>
+        </w:rPr>
+        <w:t xml:space="preserve">http://de.wikipedia.org/wiki/Nonogramm </w:t>
+      </w:r>
+      <w:r>
+        <w:rPr>
+          <w:sz w:val="20"/>
+          <w:szCs w:val="18"/>
+        </w:rPr>
+        <w:br/>
+        <w:t>aufgerufen am 19.1.2015</w:t>
+      </w:r>
+    </w:p>
+    <w:p>
+      <w:pPr>
         <w:rPr>
           <w:color w:val="000000" w:themeColor="text1"/>
           <w:szCs w:val="20"/>
           <w:lang w:val="en-GB"/>
         </w:rPr>
+      </w:pPr>
+      <w:r>
+        <w:rPr>
+          <w:sz w:val="20"/>
+          <w:szCs w:val="18"/>
+          <w:lang w:val="en-GB"/>
+        </w:rPr>
+        <w:t>[2]</w:t>
+      </w:r>
+      <w:r>
+        <w:rPr>
+          <w:sz w:val="20"/>
+          <w:szCs w:val="18"/>
+          <w:lang w:val="en-GB"/>
+        </w:rPr>
+        <w:t xml:space="preserve"> </w:t>
+      </w:r>
+      <w:r>
+        <w:rPr>
+          <w:b/>
+          <w:szCs w:val="18"/>
+          <w:lang w:val="en-GB"/>
+        </w:rPr>
+        <w:t xml:space="preserve">Create a </w:t>
+      </w:r>
+      <w:proofErr w:type="spellStart"/>
+      <w:r>
+        <w:rPr>
+          <w:b/>
+          <w:szCs w:val="18"/>
+          <w:lang w:val="en-GB"/>
+        </w:rPr>
+        <w:t>Nonogramm</w:t>
+      </w:r>
+      <w:proofErr w:type="spellEnd"/>
+      <w:r>
+        <w:rPr>
+          <w:b/>
+          <w:szCs w:val="18"/>
+          <w:lang w:val="en-GB"/>
+        </w:rPr>
+        <w:t xml:space="preserve"> Puzzle</w:t>
+      </w:r>
+      <w:r>
+        <w:rPr>
+          <w:sz w:val="20"/>
+          <w:szCs w:val="18"/>
+          <w:lang w:val="en-GB"/>
+        </w:rPr>
+        <w:br/>
+      </w:r>
+      <w:r>
+        <w:rPr>
+          <w:color w:val="000000" w:themeColor="text1"/>
+          <w:szCs w:val="20"/>
+          <w:lang w:val="en-GB"/>
+        </w:rPr>
+        <w:t>http://codegolf.stackexchange.com/questions/30081/create-a-nonogram-puzzle</w:t>
+      </w:r>
+      <w:r>
+        <w:rPr>
+          <w:color w:val="000000" w:themeColor="text1"/>
+          <w:szCs w:val="20"/>
+          <w:lang w:val="en-GB"/>
+        </w:rPr>
+        <w:br/>
+      </w:r>
+      <w:proofErr w:type="spellStart"/>
+      <w:r>
+        <w:rPr>
+          <w:color w:val="000000" w:themeColor="text1"/>
+          <w:szCs w:val="20"/>
+          <w:lang w:val="en-GB"/>
+        </w:rPr>
+        <w:t>aufgerufen</w:t>
+      </w:r>
+      <w:proofErr w:type="spellEnd"/>
+      <w:r>
+        <w:rPr>
+          <w:color w:val="000000" w:themeColor="text1"/>
+          <w:szCs w:val="20"/>
+          <w:lang w:val="en-GB"/>
+        </w:rPr>
+        <w:t xml:space="preserve"> am 17.1.2015</w:t>
+      </w:r>
+    </w:p>
+    <w:p>
+      <w:pPr>
+        <w:rPr>
+          <w:color w:val="000000" w:themeColor="text1"/>
+          <w:sz w:val="20"/>
+          <w:szCs w:val="20"/>
+          <w:lang w:val="en-GB"/>
+        </w:rPr>
+      </w:pPr>
+      <w:r>
+        <w:rPr>
+          <w:color w:val="000000" w:themeColor="text1"/>
+          <w:szCs w:val="20"/>
+          <w:lang w:val="en-GB"/>
+        </w:rPr>
+        <w:t xml:space="preserve">[3] </w:t>
+      </w:r>
+      <w:r>
+        <w:rPr>
+          <w:b/>
+          <w:color w:val="000000" w:themeColor="text1"/>
+          <w:sz w:val="24"/>
+          <w:szCs w:val="20"/>
+          <w:lang w:val="en-GB"/>
+        </w:rPr>
+        <w:t xml:space="preserve">How to define two dimensional </w:t>
+      </w:r>
+      <w:proofErr w:type="gramStart"/>
+      <w:r>
+        <w:rPr>
+          <w:b/>
+          <w:color w:val="000000" w:themeColor="text1"/>
+          <w:sz w:val="24"/>
+          <w:szCs w:val="20"/>
+          <w:lang w:val="en-GB"/>
+        </w:rPr>
         <w:t>array</w:t>
       </w:r>
       <w:proofErr w:type="gramEnd"/>
       <w:r>
         <w:rPr>
+          <w:b/>
           <w:color w:val="000000" w:themeColor="text1"/>
+          <w:sz w:val="24"/>
           <w:szCs w:val="20"/>
           <w:lang w:val="en-GB"/>
         </w:rPr>
@@ -4353,7 +4972,7 @@
                 <w:bCs/>
                 <w:noProof/>
               </w:rPr>
-              <w:t>6</w:t>
+              <w:t>1</w:t>
             </w:r>
             <w:r>
               <w:rPr>
@@ -4401,7 +5020,7 @@
                 <w:bCs/>
                 <w:noProof/>
               </w:rPr>
-              <w:t>7</w:t>
+              <w:t>8</w:t>
             </w:r>
             <w:r>
               <w:rPr>
@@ -6816,73 +7435,7 @@
 </file>
 
 <file path=word/glossary/document.xml><?xml version="1.0" encoding="utf-8"?>
-<w:glossaryDocument xmlns:wpc="http://schemas.microsoft.com/office/word/2010/wordprocessingCanvas" xmlns:mc="http://schemas.openxmlformats.org/markup-compatibility/2006" xmlns:o="urn:schemas-microsoft-com:office:office" xmlns:r="http://schemas.openxmlformats.org/officeDocument/2006/relationships" xmlns:m="http://schemas.openxmlformats.org/officeDocument/2006/math" xmlns:v="urn:schemas-microsoft-com:vml" xmlns:wp14="http://schemas.microsoft.com/office/word/2010/wordprocessingDrawing" xmlns:wp="http://schemas.openxmlformats.org/drawingml/2006/wordprocessingDrawing" xmlns:w10="urn:schemas-microsoft-com:office:word" xmlns:w="http://schemas.openxmlformats.org/wordprocessingml/2006/main" xmlns:w14="http://schemas.microsoft.com/office/word/2010/wordml" xmlns:wpg="http://schemas.microsoft.com/office/word/2010/wordprocessingGroup" xmlns:wpi="http://schemas.microsoft.com/office/word/2010/wordprocessingInk" xmlns:wne="http://schemas.microsoft.com/office/word/2006/wordml" xmlns:wps="http://schemas.microsoft.com/office/word/2010/wordprocessingShape" mc:Ignorable="w14 wp14">
-  <w:docParts>
-    <w:docPart>
-      <w:docPartPr>
-        <w:name w:val="BCCC182616774CD39C17145AC2D2E7CF"/>
-        <w:category>
-          <w:name w:val="Allgemein"/>
-          <w:gallery w:val="placeholder"/>
-        </w:category>
-        <w:types>
-          <w:type w:val="bbPlcHdr"/>
-        </w:types>
-        <w:behaviors>
-          <w:behavior w:val="content"/>
-        </w:behaviors>
-        <w:guid w:val="{F67F336A-4495-48BE-A076-970D06BAC04B}"/>
-      </w:docPartPr>
-      <w:docPartBody>
-        <w:p>
-          <w:pPr>
-            <w:pStyle w:val="BCCC182616774CD39C17145AC2D2E7CF"/>
-          </w:pPr>
-          <w:r>
-            <w:rPr>
-              <w:rFonts w:asciiTheme="majorHAnsi" w:eastAsiaTheme="majorEastAsia" w:hAnsiTheme="majorHAnsi" w:cstheme="majorBidi"/>
-              <w:caps/>
-              <w:lang w:val="de-DE"/>
-            </w:rPr>
-            <w:t>[Geben Sie den Firmennamen ein]</w:t>
-          </w:r>
-        </w:p>
-      </w:docPartBody>
-    </w:docPart>
-    <w:docPart>
-      <w:docPartPr>
-        <w:name w:val="11DF43B484AC4ABC9D8DD622646CA42D"/>
-        <w:category>
-          <w:name w:val="Allgemein"/>
-          <w:gallery w:val="placeholder"/>
-        </w:category>
-        <w:types>
-          <w:type w:val="bbPlcHdr"/>
-        </w:types>
-        <w:behaviors>
-          <w:behavior w:val="content"/>
-        </w:behaviors>
-        <w:guid w:val="{20B53B73-E1A5-4195-BB1E-8776CB1F800C}"/>
-      </w:docPartPr>
-      <w:docPartBody>
-        <w:p>
-          <w:pPr>
-            <w:pStyle w:val="11DF43B484AC4ABC9D8DD622646CA42D"/>
-          </w:pPr>
-          <w:r>
-            <w:rPr>
-              <w:rFonts w:asciiTheme="majorHAnsi" w:eastAsiaTheme="majorEastAsia" w:hAnsiTheme="majorHAnsi" w:cstheme="majorBidi"/>
-              <w:sz w:val="80"/>
-              <w:szCs w:val="80"/>
-              <w:lang w:val="de-DE"/>
-            </w:rPr>
-            <w:t>[Geben Sie den Titel des Dokuments ein]</w:t>
-          </w:r>
-        </w:p>
-      </w:docPartBody>
-    </w:docPart>
-  </w:docParts>
-</w:glossaryDocument>
+<w:glossaryDocument xmlns:wpc="http://schemas.microsoft.com/office/word/2010/wordprocessingCanvas" xmlns:mc="http://schemas.openxmlformats.org/markup-compatibility/2006" xmlns:o="urn:schemas-microsoft-com:office:office" xmlns:r="http://schemas.openxmlformats.org/officeDocument/2006/relationships" xmlns:m="http://schemas.openxmlformats.org/officeDocument/2006/math" xmlns:v="urn:schemas-microsoft-com:vml" xmlns:wp14="http://schemas.microsoft.com/office/word/2010/wordprocessingDrawing" xmlns:wp="http://schemas.openxmlformats.org/drawingml/2006/wordprocessingDrawing" xmlns:w10="urn:schemas-microsoft-com:office:word" xmlns:w="http://schemas.openxmlformats.org/wordprocessingml/2006/main" xmlns:w14="http://schemas.microsoft.com/office/word/2010/wordml" xmlns:wpg="http://schemas.microsoft.com/office/word/2010/wordprocessingGroup" xmlns:wpi="http://schemas.microsoft.com/office/word/2010/wordprocessingInk" xmlns:wne="http://schemas.microsoft.com/office/word/2006/wordml" xmlns:wps="http://schemas.microsoft.com/office/word/2010/wordprocessingShape" mc:Ignorable="w14 wp14"/>
 </file>
 
 <file path=word/glossary/fontTable.xml><?xml version="1.0" encoding="utf-8"?>
@@ -6933,8 +7486,9 @@
     <w:panose1 w:val="020B0604030504040204"/>
     <w:charset w:val="00"/>
     <w:family w:val="swiss"/>
+    <w:notTrueType/>
     <w:pitch w:val="variable"/>
-    <w:sig w:usb0="E1002EFF" w:usb1="C000605B" w:usb2="00000029" w:usb3="00000000" w:csb0="000101FF" w:csb1="00000000"/>
+    <w:sig w:usb0="00000003" w:usb1="00000000" w:usb2="00000000" w:usb3="00000000" w:csb0="00000001" w:csb1="00000000"/>
   </w:font>
   <w:font w:name="Cambria">
     <w:panose1 w:val="02040503050406030204"/>
@@ -6962,10 +7516,12 @@
   <w:rsids>
     <w:rsidRoot w:val="004E7F3D"/>
     <w:rsid w:val="00053C4B"/>
+    <w:rsid w:val="000875E6"/>
     <w:rsid w:val="00277758"/>
     <w:rsid w:val="004E7F3D"/>
     <w:rsid w:val="00785FFA"/>
     <w:rsid w:val="00C226B9"/>
+    <w:rsid w:val="00E021AE"/>
     <w:rsid w:val="00FB163D"/>
   </w:rsids>
   <m:mathPr>
@@ -7732,7 +8288,7 @@
 </file>
 
 <file path=customXml/itemProps2.xml><?xml version="1.0" encoding="utf-8"?>
-<ds:datastoreItem xmlns:ds="http://schemas.openxmlformats.org/officeDocument/2006/customXml" ds:itemID="{620AE538-EDB2-47AD-9400-90CCC3B7883E}">
+<ds:datastoreItem xmlns:ds="http://schemas.openxmlformats.org/officeDocument/2006/customXml" ds:itemID="{E909F4E3-435B-48C0-B2B0-272986B46D05}">
   <ds:schemaRefs>
     <ds:schemaRef ds:uri="http://schemas.openxmlformats.org/officeDocument/2006/bibliography"/>
   </ds:schemaRefs>

</xml_diff>